<commit_message>
Updated doc file to include URL
</commit_message>
<xml_diff>
--- a/Assignment_NodeJS/Docs/assign10- deliverable worksheet-1.docx
+++ b/Assignment_NodeJS/Docs/assign10- deliverable worksheet-1.docx
@@ -622,8 +622,25 @@
           <w:sz w:val="32"/>
           <w:szCs w:val="32"/>
         </w:rPr>
-        <w:t>of app working online ________________________</w:t>
+        <w:t>of app working online</w:t>
       </w:r>
+      <w:r>
+        <w:rPr>
+          <w:sz w:val="32"/>
+          <w:szCs w:val="32"/>
+        </w:rPr>
+        <w:t xml:space="preserve">: </w:t>
+      </w:r>
+      <w:hyperlink r:id="rId11" w:history="1">
+        <w:r>
+          <w:rPr>
+            <w:rStyle w:val="Hyperlink"/>
+            <w:sz w:val="32"/>
+            <w:szCs w:val="32"/>
+          </w:rPr>
+          <w:t>https://tuftscs120-nodejs.onrender.com/</w:t>
+        </w:r>
+      </w:hyperlink>
     </w:p>
     <w:p>
       <w:pPr>
@@ -643,6 +660,7 @@
           <w:sz w:val="32"/>
           <w:szCs w:val="32"/>
         </w:rPr>
+        <w:lastRenderedPageBreak/>
         <w:t>Check if the app writes to the console plus the server</w:t>
       </w:r>
       <w:r>
@@ -667,7 +685,7 @@
                     <pic:cNvPicPr/>
                   </pic:nvPicPr>
                   <pic:blipFill>
-                    <a:blip r:embed="rId11">
+                    <a:blip r:embed="rId12">
                       <a:extLst>
                         <a:ext uri="{28A0092B-C50C-407E-A947-70E740481C1C}">
                           <a14:useLocalDpi xmlns:a14="http://schemas.microsoft.com/office/drawing/2010/main" val="0"/>
@@ -713,7 +731,6 @@
           <w:sz w:val="32"/>
           <w:szCs w:val="32"/>
         </w:rPr>
-        <w:lastRenderedPageBreak/>
         <w:drawing>
           <wp:anchor distT="0" distB="0" distL="114300" distR="114300" simplePos="0" relativeHeight="251662848" behindDoc="0" locked="0" layoutInCell="1" allowOverlap="1" wp14:anchorId="34B90BB2" wp14:editId="0D80427D">
             <wp:simplePos x="0" y="0"/>
@@ -738,7 +755,7 @@
                     <pic:cNvPicPr/>
                   </pic:nvPicPr>
                   <pic:blipFill>
-                    <a:blip r:embed="rId12" cstate="print">
+                    <a:blip r:embed="rId13" cstate="print">
                       <a:extLst>
                         <a:ext uri="{28A0092B-C50C-407E-A947-70E740481C1C}">
                           <a14:useLocalDpi xmlns:a14="http://schemas.microsoft.com/office/drawing/2010/main" val="0"/>
@@ -953,7 +970,7 @@
       </w:r>
     </w:p>
     <w:sectPr>
-      <w:footerReference w:type="default" r:id="rId13"/>
+      <w:footerReference w:type="default" r:id="rId14"/>
       <w:pgSz w:w="12240" w:h="15840" w:code="1"/>
       <w:pgMar w:top="864" w:right="1296" w:bottom="864" w:left="1296" w:header="720" w:footer="864" w:gutter="0"/>
       <w:cols w:space="720"/>

</xml_diff>